<commit_message>
Added newly intervie questions
</commit_message>
<xml_diff>
--- a/SpringInterviewQuestions/Spring_InteviewQuestions.docx
+++ b/SpringInterviewQuestions/Spring_InteviewQuestions.docx
@@ -9,8 +9,14 @@
           <w:ilvl w:val="0"/>
           <w:numId w:val="1"/>
         </w:numPr>
-      </w:pPr>
-      <w:r>
+        <w:rPr>
+          <w:b/>
+        </w:rPr>
+      </w:pPr>
+      <w:r>
+        <w:rPr>
+          <w:b/>
+        </w:rPr>
         <w:t>What is a spring framework?</w:t>
       </w:r>
     </w:p>
@@ -21,6 +27,35 @@
       </w:pPr>
       <w:r>
         <w:t>It is an open source java application framework, which supports building of all types of java applications like web application, DB driven application, Enterprise application</w:t>
+      </w:r>
+    </w:p>
+    <w:p>
+      <w:pPr>
+        <w:ind w:left="360" w:firstLine="720"/>
+      </w:pPr>
+      <w:r>
+        <w:rPr>
+          <w:b/>
+        </w:rPr>
+        <w:t>Note:</w:t>
+      </w:r>
+      <w:r>
+        <w:t xml:space="preserve"> What is the diff between </w:t>
+      </w:r>
+      <w:r>
+        <w:t>web application</w:t>
+      </w:r>
+      <w:r>
+        <w:t xml:space="preserve"> and </w:t>
+      </w:r>
+      <w:r>
+        <w:t xml:space="preserve">Enterprise </w:t>
+      </w:r>
+      <w:r>
+        <w:t>application</w:t>
+      </w:r>
+      <w:r>
+        <w:t>?</w:t>
       </w:r>
     </w:p>
     <w:p>
@@ -36,21 +71,20 @@
           <w:ilvl w:val="0"/>
           <w:numId w:val="1"/>
         </w:numPr>
-      </w:pPr>
-      <w:r>
+        <w:rPr>
+          <w:b/>
+        </w:rPr>
+      </w:pPr>
+      <w:r>
+        <w:rPr>
+          <w:b/>
+        </w:rPr>
         <w:t>What are the features of spring application?</w:t>
       </w:r>
     </w:p>
     <w:p>
       <w:pPr>
-        <w:pStyle w:val="ListParagraph"/>
-        <w:ind w:left="1080"/>
-      </w:pPr>
-    </w:p>
-    <w:p>
-      <w:pPr>
-        <w:pStyle w:val="ListParagraph"/>
-        <w:ind w:left="1080"/>
+        <w:ind w:left="840"/>
       </w:pPr>
       <w:r>
         <w:t xml:space="preserve">Note: </w:t>
@@ -257,7 +291,13 @@
         <w:rPr>
           <w:b/>
         </w:rPr>
-        <w:t xml:space="preserve">AOP: </w:t>
+        <w:t>AOP:</w:t>
+      </w:r>
+      <w:r>
+        <w:rPr>
+          <w:b/>
+        </w:rPr>
+        <w:t xml:space="preserve"> </w:t>
       </w:r>
       <w:r>
         <w:t xml:space="preserve">promotes separation of </w:t>
@@ -675,108 +715,509 @@
         <w:t xml:space="preserve"> </w:t>
       </w:r>
       <w:r>
-        <w:t>As all definitions are pla</w:t>
+        <w:t xml:space="preserve">As all definitions are placed in </w:t>
+      </w:r>
+      <w:r>
+        <w:t>a</w:t>
+      </w:r>
+      <w:r>
+        <w:t xml:space="preserve"> single</w:t>
+      </w:r>
+      <w:r>
+        <w:t xml:space="preserve"> file, there might be chance to duplicate e bean in spring. </w:t>
+      </w:r>
+    </w:p>
+    <w:p>
+      <w:pPr>
+        <w:pStyle w:val="ListParagraph"/>
+        <w:ind w:left="1080"/>
+        <w:rPr>
+          <w:b/>
+        </w:rPr>
+      </w:pPr>
+      <w:r>
+        <w:rPr>
+          <w:b/>
+        </w:rPr>
+        <w:t>Annotation based:</w:t>
+      </w:r>
+    </w:p>
+    <w:p>
+      <w:pPr>
+        <w:pStyle w:val="ListParagraph"/>
+        <w:ind w:left="1080"/>
+        <w:rPr>
+          <w:b/>
+        </w:rPr>
+      </w:pPr>
+      <w:r>
+        <w:rPr>
+          <w:b/>
+        </w:rPr>
+        <w:t>Time Reduction</w:t>
+      </w:r>
+    </w:p>
+    <w:p>
+      <w:pPr>
+        <w:pStyle w:val="ListParagraph"/>
+        <w:ind w:left="1080"/>
+        <w:rPr>
+          <w:b/>
+        </w:rPr>
+      </w:pPr>
+      <w:r>
+        <w:rPr>
+          <w:b/>
+        </w:rPr>
+        <w:t>Redundancy is low.</w:t>
+      </w:r>
+    </w:p>
+    <w:p>
+      <w:pPr>
+        <w:pStyle w:val="ListParagraph"/>
+        <w:ind w:left="1080"/>
+      </w:pPr>
+      <w:r>
+        <w:rPr>
+          <w:b/>
+        </w:rPr>
+        <w:t xml:space="preserve">Performance is </w:t>
+      </w:r>
+      <w:r>
+        <w:rPr>
+          <w:b/>
+        </w:rPr>
+        <w:t xml:space="preserve">low: </w:t>
+      </w:r>
+      <w:r>
+        <w:t>If we have more than one package, spring container scan all the packages to know which lasses are eligible for</w:t>
+      </w:r>
+      <w:r>
+        <w:t xml:space="preserve"> bean creation.</w:t>
+      </w:r>
+      <w:r>
+        <w:t xml:space="preserve"> </w:t>
+      </w:r>
+      <w:r>
+        <w:t xml:space="preserve"> </w:t>
+      </w:r>
+    </w:p>
+    <w:p/>
+    <w:p>
+      <w:pPr>
+        <w:pStyle w:val="ListParagraph"/>
+        <w:numPr>
+          <w:ilvl w:val="0"/>
+          <w:numId w:val="1"/>
+        </w:numPr>
+        <w:rPr>
+          <w:b/>
+        </w:rPr>
+      </w:pPr>
+      <w:r>
+        <w:rPr>
+          <w:b/>
+        </w:rPr>
+        <w:lastRenderedPageBreak/>
+        <w:t>What are the different types of containers in spring</w:t>
+      </w:r>
+      <w:r>
+        <w:rPr>
+          <w:b/>
+        </w:rPr>
+        <w:t xml:space="preserve"> and difference?</w:t>
+      </w:r>
+    </w:p>
+    <w:p>
+      <w:pPr>
+        <w:pStyle w:val="ListParagraph"/>
+        <w:ind w:left="1080"/>
+        <w:rPr>
+          <w:b/>
+        </w:rPr>
+      </w:pPr>
+    </w:p>
+    <w:p>
+      <w:pPr>
+        <w:pStyle w:val="ListParagraph"/>
+        <w:ind w:left="1080"/>
+        <w:rPr>
+          <w:b/>
+        </w:rPr>
+      </w:pPr>
+      <w:r>
+        <w:rPr>
+          <w:b/>
+        </w:rPr>
+        <w:t>Key</w:t>
+      </w:r>
+      <w:r>
+        <w:rPr>
+          <w:b/>
+        </w:rPr>
+        <w:tab/>
+      </w:r>
+      <w:r>
+        <w:rPr>
+          <w:b/>
+        </w:rPr>
+        <w:tab/>
+      </w:r>
+      <w:r>
+        <w:rPr>
+          <w:b/>
+        </w:rPr>
+        <w:tab/>
+      </w:r>
+      <w:r>
+        <w:rPr>
+          <w:b/>
+        </w:rPr>
+        <w:tab/>
+        <w:t>Bean Factory</w:t>
+      </w:r>
+      <w:r>
+        <w:rPr>
+          <w:b/>
+        </w:rPr>
+        <w:tab/>
+      </w:r>
+      <w:r>
+        <w:rPr>
+          <w:b/>
+        </w:rPr>
+        <w:tab/>
+      </w:r>
+      <w:r>
+        <w:rPr>
+          <w:b/>
+        </w:rPr>
+        <w:tab/>
+        <w:t>Application context</w:t>
+      </w:r>
+    </w:p>
+    <w:p>
+      <w:pPr>
+        <w:pStyle w:val="ListParagraph"/>
+        <w:ind w:left="1080"/>
+        <w:rPr>
+          <w:b/>
+        </w:rPr>
+      </w:pPr>
+    </w:p>
+    <w:p>
+      <w:pPr>
+        <w:ind w:firstLine="720"/>
+      </w:pPr>
+      <w:r>
+        <w:rPr>
+          <w:b/>
+        </w:rPr>
+        <w:t xml:space="preserve">Implementation                      </w:t>
+      </w:r>
+      <w:r>
+        <w:t>XML bean factory implements</w:t>
+      </w:r>
+      <w:r>
+        <w:tab/>
+        <w:t>FileSystemXmlApplication</w:t>
+      </w:r>
+    </w:p>
+    <w:p>
+      <w:pPr>
+        <w:ind w:firstLine="720"/>
+      </w:pPr>
+      <w:r>
+        <w:tab/>
+      </w:r>
+      <w:r>
+        <w:tab/>
+      </w:r>
+      <w:r>
+        <w:tab/>
+        <w:t xml:space="preserve">         Bean factory</w:t>
+      </w:r>
+      <w:r>
+        <w:tab/>
+      </w:r>
+      <w:r>
+        <w:tab/>
+      </w:r>
+      <w:r>
+        <w:tab/>
+        <w:t>Context, ClassPathXmlApp</w:t>
+      </w:r>
+    </w:p>
+    <w:p>
+      <w:pPr>
+        <w:ind w:left="6480"/>
+      </w:pPr>
+      <w:r>
+        <w:t>Context and Annotation config Web Application context implements ApplicationConext.</w:t>
+      </w:r>
+    </w:p>
+    <w:p>
+      <w:pPr>
+        <w:ind w:left="6480"/>
+      </w:pPr>
+      <w:r>
+        <w:t>In addition, Application Context extends Bean factory.</w:t>
+      </w:r>
+    </w:p>
+    <w:p>
+      <w:r>
+        <w:rPr>
+          <w:b/>
+        </w:rPr>
+        <w:t xml:space="preserve">               Annotation Based DI</w:t>
+      </w:r>
+      <w:r>
+        <w:t xml:space="preserve">                       No</w:t>
+      </w:r>
+      <w:r>
+        <w:tab/>
+      </w:r>
+      <w:r>
+        <w:tab/>
+      </w:r>
+      <w:r>
+        <w:tab/>
+      </w:r>
+      <w:r>
+        <w:tab/>
+        <w:t>Yes</w:t>
+      </w:r>
+    </w:p>
+    <w:p>
+      <w:pPr>
+        <w:ind w:left="2160" w:hanging="1395"/>
+      </w:pPr>
+      <w:r>
+        <w:rPr>
+          <w:b/>
+        </w:rPr>
+        <w:t>Instantiation</w:t>
+      </w:r>
+      <w:r>
+        <w:rPr>
+          <w:b/>
+        </w:rPr>
+        <w:tab/>
+      </w:r>
+      <w:r>
+        <w:rPr>
+          <w:b/>
+        </w:rPr>
+        <w:tab/>
+      </w:r>
+      <w:r>
+        <w:t xml:space="preserve">    </w:t>
+      </w:r>
+      <w:r>
+        <w:t>Bean factory</w:t>
+      </w:r>
+      <w:r>
+        <w:t xml:space="preserve"> </w:t>
+      </w:r>
+      <w:r>
+        <w:t>instantiate</w:t>
+      </w:r>
+      <w:r>
+        <w:t xml:space="preserve"> (</w:t>
+      </w:r>
+      <w:r>
+        <w:t>Memory)</w:t>
+      </w:r>
+      <w:r>
+        <w:tab/>
+      </w:r>
+      <w:r>
+        <w:t>Application instantiate</w:t>
+      </w:r>
+      <w:r>
+        <w:t xml:space="preserve"> bean</w:t>
+      </w:r>
+      <w:r>
+        <w:t xml:space="preserve"> </w:t>
+      </w:r>
+      <w:r>
+        <w:t xml:space="preserve">   </w:t>
+      </w:r>
+      <w:r>
+        <w:t xml:space="preserve">    </w:t>
+      </w:r>
+    </w:p>
+    <w:p>
+      <w:r>
+        <w:tab/>
+      </w:r>
+      <w:r>
+        <w:tab/>
+      </w:r>
+      <w:r>
+        <w:tab/>
+      </w:r>
+      <w:r>
+        <w:tab/>
+        <w:t xml:space="preserve">    Beans when </w:t>
+      </w:r>
+      <w:r>
+        <w:t>get Bean ()</w:t>
+      </w:r>
+      <w:r>
+        <w:tab/>
+        <w:t xml:space="preserve">         </w:t>
+      </w:r>
+      <w:r>
+        <w:t xml:space="preserve">    </w:t>
       </w:r>
       <w:bookmarkStart w:id="0" w:name="_GoBack"/>
       <w:bookmarkEnd w:id="0"/>
       <w:r>
-        <w:t xml:space="preserve">ced in </w:t>
-      </w:r>
-      <w:r>
-        <w:t>a</w:t>
-      </w:r>
-      <w:r>
-        <w:t xml:space="preserve"> single</w:t>
-      </w:r>
-      <w:r>
-        <w:t xml:space="preserve"> file, there might be chance to duplicate e bean in spring. </w:t>
-      </w:r>
-    </w:p>
-    <w:p>
-      <w:pPr>
-        <w:pStyle w:val="ListParagraph"/>
-        <w:ind w:left="1080"/>
-        <w:rPr>
-          <w:b/>
-        </w:rPr>
-      </w:pPr>
-      <w:r>
-        <w:rPr>
-          <w:b/>
-        </w:rPr>
-        <w:t>Annotation based:</w:t>
-      </w:r>
-    </w:p>
-    <w:p>
-      <w:pPr>
-        <w:pStyle w:val="ListParagraph"/>
-        <w:ind w:left="1080"/>
-        <w:rPr>
-          <w:b/>
-        </w:rPr>
-      </w:pPr>
-      <w:r>
-        <w:rPr>
-          <w:b/>
-        </w:rPr>
-        <w:t>Time Reduction</w:t>
-      </w:r>
-    </w:p>
-    <w:p>
-      <w:pPr>
-        <w:pStyle w:val="ListParagraph"/>
-        <w:ind w:left="1080"/>
-        <w:rPr>
-          <w:b/>
-        </w:rPr>
-      </w:pPr>
-      <w:r>
-        <w:rPr>
-          <w:b/>
-        </w:rPr>
-        <w:t>Redundancy is low.</w:t>
-      </w:r>
-    </w:p>
-    <w:p>
-      <w:pPr>
-        <w:pStyle w:val="ListParagraph"/>
-        <w:ind w:left="1080"/>
-      </w:pPr>
-      <w:r>
-        <w:rPr>
-          <w:b/>
-        </w:rPr>
-        <w:t xml:space="preserve">Performance is </w:t>
-      </w:r>
-      <w:r>
-        <w:rPr>
-          <w:b/>
-        </w:rPr>
-        <w:t xml:space="preserve">low: </w:t>
-      </w:r>
-      <w:r>
-        <w:t>If we have more than one package, spring container scan all the packages to know which lasses are eligible for</w:t>
-      </w:r>
-      <w:r>
-        <w:t xml:space="preserve"> bean creation.</w:t>
-      </w:r>
-      <w:r>
-        <w:t xml:space="preserve"> </w:t>
-      </w:r>
-      <w:r>
-        <w:t xml:space="preserve"> </w:t>
-      </w:r>
-    </w:p>
-    <w:p>
-      <w:pPr>
-        <w:pStyle w:val="ListParagraph"/>
-        <w:ind w:left="1080"/>
-      </w:pPr>
-    </w:p>
-    <w:p>
-      <w:pPr>
-        <w:pStyle w:val="ListParagraph"/>
-        <w:ind w:left="1080"/>
+        <w:t xml:space="preserve"> at the time container start</w:t>
+      </w:r>
+    </w:p>
+    <w:p>
+      <w:r>
+        <w:tab/>
+      </w:r>
+      <w:r>
+        <w:tab/>
+      </w:r>
+      <w:r>
+        <w:tab/>
+      </w:r>
+      <w:r>
+        <w:tab/>
+        <w:t xml:space="preserve">    Method called</w:t>
+      </w:r>
+    </w:p>
+    <w:p>
+      <w:r>
+        <w:rPr>
+          <w:b/>
+        </w:rPr>
+        <w:t xml:space="preserve">             Internationalization</w:t>
+      </w:r>
+      <w:r>
+        <w:tab/>
+        <w:t xml:space="preserve">   Does not support</w:t>
+      </w:r>
+      <w:r>
+        <w:tab/>
+      </w:r>
+      <w:r>
+        <w:tab/>
+      </w:r>
+      <w:r>
+        <w:tab/>
+        <w:t>supports</w:t>
+      </w:r>
+    </w:p>
+    <w:p>
+      <w:pPr>
+        <w:rPr>
+          <w:b/>
+        </w:rPr>
+      </w:pPr>
+      <w:r>
+        <w:rPr>
+          <w:b/>
+        </w:rPr>
+        <w:t xml:space="preserve">        </w:t>
+      </w:r>
+      <w:r>
+        <w:rPr>
+          <w:b/>
+        </w:rPr>
+        <w:tab/>
+        <w:t>Loading Mechanism</w:t>
+      </w:r>
+      <w:r>
+        <w:rPr>
+          <w:b/>
+        </w:rPr>
+        <w:t xml:space="preserve">           </w:t>
+      </w:r>
+      <w:r>
+        <w:t>Lazy Loading</w:t>
+      </w:r>
+      <w:r>
+        <w:rPr>
+          <w:b/>
+        </w:rPr>
+        <w:tab/>
+      </w:r>
+      <w:r>
+        <w:rPr>
+          <w:b/>
+        </w:rPr>
+        <w:tab/>
+      </w:r>
+      <w:r>
+        <w:rPr>
+          <w:b/>
+        </w:rPr>
+        <w:tab/>
+      </w:r>
+      <w:r>
+        <w:rPr>
+          <w:b/>
+        </w:rPr>
+        <w:tab/>
+      </w:r>
+      <w:r>
+        <w:t>Aggressive Loading</w:t>
+      </w:r>
+      <w:r>
+        <w:rPr>
+          <w:b/>
+        </w:rPr>
+        <w:tab/>
+      </w:r>
+    </w:p>
+    <w:p/>
+    <w:p>
+      <w:pPr>
+        <w:ind w:left="6480"/>
+      </w:pPr>
+    </w:p>
+    <w:p>
+      <w:pPr>
+        <w:ind w:left="6480"/>
+        <w:rPr>
+          <w:b/>
+        </w:rPr>
+      </w:pPr>
+      <w:r>
+        <w:tab/>
+      </w:r>
+      <w:r>
+        <w:tab/>
+      </w:r>
+      <w:r>
+        <w:tab/>
+      </w:r>
+      <w:r>
+        <w:tab/>
+      </w:r>
+    </w:p>
+    <w:p>
+      <w:pPr>
+        <w:pStyle w:val="ListParagraph"/>
+        <w:ind w:left="1080"/>
+        <w:rPr>
+          <w:b/>
+        </w:rPr>
+      </w:pPr>
+    </w:p>
+    <w:p>
+      <w:pPr>
+        <w:pStyle w:val="ListParagraph"/>
+        <w:ind w:left="1080"/>
+        <w:rPr>
+          <w:b/>
+        </w:rPr>
       </w:pPr>
     </w:p>
     <w:p>

</xml_diff>